<commit_message>
Included Main menu and exit menu
Added Main Menu Scene And end Game Scene with some minor adjustments to the lightdrop resource
</commit_message>
<xml_diff>
--- a/Documentation/Guidelines and Documentation/Highlight 3.docx
+++ b/Documentation/Guidelines and Documentation/Highlight 3.docx
@@ -115,14 +115,28 @@
                 <w:rFonts w:asciiTheme="minorHAnsi" w:hAnsiTheme="minorHAnsi"/>
                 <w:u w:val="none"/>
               </w:rPr>
-              <w:t>22</w:t>
-            </w:r>
-            <w:r>
-              <w:rPr>
-                <w:rFonts w:asciiTheme="minorHAnsi" w:hAnsiTheme="minorHAnsi"/>
-                <w:u w:val="none"/>
-              </w:rPr>
-              <w:t>/02/2018</w:t>
+              <w:t>08</w:t>
+            </w:r>
+            <w:r>
+              <w:rPr>
+                <w:rFonts w:asciiTheme="minorHAnsi" w:hAnsiTheme="minorHAnsi"/>
+                <w:u w:val="none"/>
+              </w:rPr>
+              <w:t>/0</w:t>
+            </w:r>
+            <w:r>
+              <w:rPr>
+                <w:rFonts w:asciiTheme="minorHAnsi" w:hAnsiTheme="minorHAnsi"/>
+                <w:u w:val="none"/>
+              </w:rPr>
+              <w:t>3</w:t>
+            </w:r>
+            <w:r>
+              <w:rPr>
+                <w:rFonts w:asciiTheme="minorHAnsi" w:hAnsiTheme="minorHAnsi"/>
+                <w:u w:val="none"/>
+              </w:rPr>
+              <w:t>/2018</w:t>
             </w:r>
           </w:p>
         </w:tc>
@@ -178,7 +192,39 @@
                 <w:rFonts w:asciiTheme="minorHAnsi" w:hAnsiTheme="minorHAnsi"/>
                 <w:u w:val="none"/>
               </w:rPr>
-              <w:t xml:space="preserve">Implement Cell Class containing its neighbours and </w:t>
+              <w:t xml:space="preserve">Fully implemented core game functionality. This change included some adjustments to the </w:t>
+            </w:r>
+            <w:proofErr w:type="spellStart"/>
+            <w:r>
+              <w:rPr>
+                <w:rFonts w:asciiTheme="minorHAnsi" w:hAnsiTheme="minorHAnsi"/>
+                <w:u w:val="none"/>
+              </w:rPr>
+              <w:t>BuildMaze</w:t>
+            </w:r>
+            <w:proofErr w:type="spellEnd"/>
+            <w:r>
+              <w:rPr>
+                <w:rFonts w:asciiTheme="minorHAnsi" w:hAnsiTheme="minorHAnsi"/>
+                <w:u w:val="none"/>
+              </w:rPr>
+              <w:t xml:space="preserve"> class allowing for more customizations to be done by the user. Some examples include setting a minimum and maximum value for the rows to be generated; Select the starting points of each newly generated maze and include the </w:t>
+            </w:r>
+            <w:proofErr w:type="spellStart"/>
+            <w:r>
+              <w:rPr>
+                <w:rFonts w:asciiTheme="minorHAnsi" w:hAnsiTheme="minorHAnsi"/>
+                <w:u w:val="none"/>
+              </w:rPr>
+              <w:t>LigthDrop</w:t>
+            </w:r>
+            <w:proofErr w:type="spellEnd"/>
+            <w:r>
+              <w:rPr>
+                <w:rFonts w:asciiTheme="minorHAnsi" w:hAnsiTheme="minorHAnsi"/>
+                <w:u w:val="none"/>
+              </w:rPr>
+              <w:t xml:space="preserve"> prefab</w:t>
             </w:r>
           </w:p>
           <w:p>
@@ -198,7 +244,7 @@
                 <w:rFonts w:asciiTheme="minorHAnsi" w:hAnsiTheme="minorHAnsi"/>
                 <w:u w:val="none"/>
               </w:rPr>
-              <w:t>Implement Grid Class</w:t>
+              <w:t>Created some paper drafts for the in-game UI (holding the light resources and controllers)</w:t>
             </w:r>
           </w:p>
           <w:p>
@@ -218,7 +264,7 @@
                 <w:rFonts w:asciiTheme="minorHAnsi" w:hAnsiTheme="minorHAnsi"/>
                 <w:u w:val="none"/>
               </w:rPr>
-              <w:t>Implement Binary Tree Algorithm for research purposes</w:t>
+              <w:t xml:space="preserve">Created the Main Menu Scene </w:t>
             </w:r>
           </w:p>
           <w:p>
@@ -238,17 +284,68 @@
                 <w:rFonts w:asciiTheme="minorHAnsi" w:hAnsiTheme="minorHAnsi"/>
                 <w:u w:val="none"/>
               </w:rPr>
-              <w:t>Write sections 5 and 6 of the GDD</w:t>
-            </w:r>
-          </w:p>
-          <w:p>
-            <w:pPr>
-              <w:pStyle w:val="Heading2Sturley"/>
-              <w:rPr>
-                <w:rFonts w:asciiTheme="minorHAnsi" w:hAnsiTheme="minorHAnsi"/>
-                <w:u w:val="none"/>
-              </w:rPr>
-            </w:pPr>
+              <w:t xml:space="preserve">Implemented </w:t>
+            </w:r>
+            <w:proofErr w:type="spellStart"/>
+            <w:r>
+              <w:rPr>
+                <w:rFonts w:asciiTheme="minorHAnsi" w:hAnsiTheme="minorHAnsi"/>
+                <w:u w:val="none"/>
+              </w:rPr>
+              <w:t>L</w:t>
+            </w:r>
+            <w:r>
+              <w:rPr>
+                <w:rFonts w:asciiTheme="minorHAnsi" w:hAnsiTheme="minorHAnsi"/>
+                <w:u w:val="none"/>
+              </w:rPr>
+              <w:t>ightDrop</w:t>
+            </w:r>
+            <w:proofErr w:type="spellEnd"/>
+            <w:r>
+              <w:rPr>
+                <w:rFonts w:asciiTheme="minorHAnsi" w:hAnsiTheme="minorHAnsi"/>
+                <w:u w:val="none"/>
+              </w:rPr>
+              <w:t xml:space="preserve"> functionality inside the </w:t>
+            </w:r>
+            <w:proofErr w:type="spellStart"/>
+            <w:r>
+              <w:rPr>
+                <w:rFonts w:asciiTheme="minorHAnsi" w:hAnsiTheme="minorHAnsi"/>
+                <w:u w:val="none"/>
+              </w:rPr>
+              <w:t>L</w:t>
+            </w:r>
+            <w:r>
+              <w:rPr>
+                <w:rFonts w:asciiTheme="minorHAnsi" w:hAnsiTheme="minorHAnsi"/>
+                <w:u w:val="none"/>
+              </w:rPr>
+              <w:t>ight</w:t>
+            </w:r>
+            <w:r>
+              <w:rPr>
+                <w:rFonts w:asciiTheme="minorHAnsi" w:hAnsiTheme="minorHAnsi"/>
+                <w:u w:val="none"/>
+              </w:rPr>
+              <w:t>D</w:t>
+            </w:r>
+            <w:r>
+              <w:rPr>
+                <w:rFonts w:asciiTheme="minorHAnsi" w:hAnsiTheme="minorHAnsi"/>
+                <w:u w:val="none"/>
+              </w:rPr>
+              <w:t>rop</w:t>
+            </w:r>
+            <w:proofErr w:type="spellEnd"/>
+            <w:r>
+              <w:rPr>
+                <w:rFonts w:asciiTheme="minorHAnsi" w:hAnsiTheme="minorHAnsi"/>
+                <w:u w:val="none"/>
+              </w:rPr>
+              <w:t xml:space="preserve"> class that allows for the prefab to be loaded and stored in a list of objects</w:t>
+            </w:r>
           </w:p>
           <w:p>
             <w:pPr>
@@ -322,7 +419,7 @@
                 <w:iCs/>
                 <w:u w:val="none"/>
               </w:rPr>
-              <w:t>Implement Demo Character control</w:t>
+              <w:t>Establish UI model for the customization tool. This can include what type of objects the user can include or remove from the game such as starting and exit points as well as maybe enemies.</w:t>
             </w:r>
           </w:p>
           <w:p>
@@ -344,7 +441,7 @@
                 <w:iCs/>
                 <w:u w:val="none"/>
               </w:rPr>
-              <w:t>Implement Maze Graphical Design Class</w:t>
+              <w:t xml:space="preserve">Find what options I allow when deciding to customize a maze. Based on the research and resources I will determine whether the user can also remove or add walls to the maze or even place custom prefabs inside cells. </w:t>
             </w:r>
           </w:p>
           <w:p>
@@ -366,7 +463,7 @@
                 <w:iCs/>
                 <w:u w:val="none"/>
               </w:rPr>
-              <w:t>Implement light resource</w:t>
+              <w:t>Include an empty object for each cell that can allow for its selection as part of the editing process.</w:t>
             </w:r>
           </w:p>
           <w:p>
@@ -388,7 +485,7 @@
                 <w:iCs/>
                 <w:u w:val="none"/>
               </w:rPr>
-              <w:t>Write remains of section 6 and 7 of the GDD</w:t>
+              <w:t>Continue polishing the current project by including UI elements and more visually appealing prefabs such as the Light-Drops, walls and exit points.</w:t>
             </w:r>
           </w:p>
           <w:p>
@@ -510,7 +607,43 @@
                 <w:iCs/>
                 <w:u w:val="none"/>
               </w:rPr>
-              <w:t>01/02/2018</w:t>
+              <w:t>0</w:t>
+            </w:r>
+            <w:r>
+              <w:rPr>
+                <w:rFonts w:asciiTheme="minorHAnsi" w:hAnsiTheme="minorHAnsi"/>
+                <w:b/>
+                <w:iCs/>
+                <w:u w:val="none"/>
+              </w:rPr>
+              <w:t>5</w:t>
+            </w:r>
+            <w:r>
+              <w:rPr>
+                <w:rFonts w:asciiTheme="minorHAnsi" w:hAnsiTheme="minorHAnsi"/>
+                <w:b/>
+                <w:iCs/>
+                <w:u w:val="none"/>
+              </w:rPr>
+              <w:t>/0</w:t>
+            </w:r>
+            <w:r>
+              <w:rPr>
+                <w:rFonts w:asciiTheme="minorHAnsi" w:hAnsiTheme="minorHAnsi"/>
+                <w:b/>
+                <w:iCs/>
+                <w:u w:val="none"/>
+              </w:rPr>
+              <w:t>3</w:t>
+            </w:r>
+            <w:r>
+              <w:rPr>
+                <w:rFonts w:asciiTheme="minorHAnsi" w:hAnsiTheme="minorHAnsi"/>
+                <w:b/>
+                <w:iCs/>
+                <w:u w:val="none"/>
+              </w:rPr>
+              <w:t>/2018</w:t>
             </w:r>
           </w:p>
         </w:tc>
@@ -572,82 +705,66 @@
                 <w:iCs/>
                 <w:u w:val="none"/>
               </w:rPr>
-              <w:t>My focus this week was to implement the code researched during the previous work. I have managed to create the classes containing t</w:t>
-            </w:r>
-            <w:r>
-              <w:rPr>
-                <w:rFonts w:asciiTheme="minorHAnsi" w:hAnsiTheme="minorHAnsi"/>
-                <w:iCs/>
-                <w:u w:val="none"/>
-              </w:rPr>
-              <w:t xml:space="preserve">he Maze data under 2 different forms for testing purposes. The first one is a two-dimensional Array and the second one is a list. I have also managed to implement the Binary Tree algorithm allowing for basic mazes to be mathematically generated. My new </w:t>
-            </w:r>
-            <w:r>
-              <w:rPr>
-                <w:rFonts w:asciiTheme="minorHAnsi" w:hAnsiTheme="minorHAnsi"/>
-                <w:iCs/>
-                <w:u w:val="none"/>
-              </w:rPr>
-              <w:t>supervisor</w:t>
-            </w:r>
-            <w:r>
-              <w:rPr>
-                <w:rFonts w:asciiTheme="minorHAnsi" w:hAnsiTheme="minorHAnsi"/>
-                <w:iCs/>
-                <w:u w:val="none"/>
-              </w:rPr>
-              <w:t xml:space="preserve"> advi</w:t>
-            </w:r>
-            <w:r>
-              <w:rPr>
-                <w:rFonts w:asciiTheme="minorHAnsi" w:hAnsiTheme="minorHAnsi"/>
-                <w:iCs/>
-                <w:u w:val="none"/>
-              </w:rPr>
-              <w:t>sed</w:t>
-            </w:r>
-            <w:r>
-              <w:rPr>
-                <w:rFonts w:asciiTheme="minorHAnsi" w:hAnsiTheme="minorHAnsi"/>
-                <w:iCs/>
-                <w:u w:val="none"/>
-              </w:rPr>
-              <w:t xml:space="preserve"> </w:t>
-            </w:r>
-            <w:r>
-              <w:rPr>
-                <w:rFonts w:asciiTheme="minorHAnsi" w:hAnsiTheme="minorHAnsi"/>
-                <w:iCs/>
-                <w:u w:val="none"/>
-              </w:rPr>
-              <w:t>me</w:t>
-            </w:r>
-            <w:r>
-              <w:rPr>
-                <w:rFonts w:asciiTheme="minorHAnsi" w:hAnsiTheme="minorHAnsi"/>
-                <w:iCs/>
-                <w:u w:val="none"/>
-              </w:rPr>
-              <w:t xml:space="preserve"> to properly outline a more realistic MVP of the project to prepare it for</w:t>
-            </w:r>
-            <w:r>
-              <w:rPr>
-                <w:rFonts w:asciiTheme="minorHAnsi" w:hAnsiTheme="minorHAnsi"/>
-                <w:iCs/>
-                <w:u w:val="none"/>
-              </w:rPr>
-              <w:t xml:space="preserve"> the module</w:t>
-            </w:r>
-            <w:r>
-              <w:rPr>
-                <w:rFonts w:asciiTheme="minorHAnsi" w:hAnsiTheme="minorHAnsi"/>
-                <w:iCs/>
-                <w:u w:val="none"/>
-              </w:rPr>
-              <w:t xml:space="preserve">. </w:t>
-            </w:r>
-            <w:bookmarkStart w:id="0" w:name="_GoBack"/>
-            <w:bookmarkEnd w:id="0"/>
+              <w:t xml:space="preserve">I have presented a demo of the gameplay for this project to my supervisor on this weeks meeting. He was overall pleased with the results and suggested a slightly different approach to the end-product. His suggestions included using the tool that I currently </w:t>
+            </w:r>
+            <w:proofErr w:type="gramStart"/>
+            <w:r>
+              <w:rPr>
+                <w:rFonts w:asciiTheme="minorHAnsi" w:hAnsiTheme="minorHAnsi"/>
+                <w:iCs/>
+                <w:u w:val="none"/>
+              </w:rPr>
+              <w:t>have to</w:t>
+            </w:r>
+            <w:proofErr w:type="gramEnd"/>
+            <w:r>
+              <w:rPr>
+                <w:rFonts w:asciiTheme="minorHAnsi" w:hAnsiTheme="minorHAnsi"/>
+                <w:iCs/>
+                <w:u w:val="none"/>
+              </w:rPr>
+              <w:t xml:space="preserve"> create a</w:t>
+            </w:r>
+            <w:r>
+              <w:rPr>
+                <w:rFonts w:asciiTheme="minorHAnsi" w:hAnsiTheme="minorHAnsi"/>
+                <w:iCs/>
+                <w:u w:val="none"/>
+              </w:rPr>
+              <w:t>n</w:t>
+            </w:r>
+            <w:r>
+              <w:rPr>
+                <w:rFonts w:asciiTheme="minorHAnsi" w:hAnsiTheme="minorHAnsi"/>
+                <w:iCs/>
+                <w:u w:val="none"/>
+              </w:rPr>
+              <w:t xml:space="preserve"> in-game editor that allows for a bit more customisation and user control </w:t>
+            </w:r>
+            <w:r>
+              <w:rPr>
+                <w:rFonts w:asciiTheme="minorHAnsi" w:hAnsiTheme="minorHAnsi"/>
+                <w:iCs/>
+                <w:u w:val="none"/>
+              </w:rPr>
+              <w:t>of</w:t>
+            </w:r>
+            <w:r>
+              <w:rPr>
+                <w:rFonts w:asciiTheme="minorHAnsi" w:hAnsiTheme="minorHAnsi"/>
+                <w:iCs/>
+                <w:u w:val="none"/>
+              </w:rPr>
+              <w:t xml:space="preserve"> the mazes. I have finished the core functionality of the </w:t>
+            </w:r>
+            <w:r>
+              <w:rPr>
+                <w:rFonts w:asciiTheme="minorHAnsi" w:hAnsiTheme="minorHAnsi"/>
+                <w:iCs/>
+                <w:u w:val="none"/>
+              </w:rPr>
+              <w:t>project and started researching some ways to include this as a separate game mode to “show off” the tool. My focus next week will be to slowly polish what I currently have and include the customization tool inside a separate game-mode.</w:t>
+            </w:r>
           </w:p>
           <w:p>
             <w:pPr>
@@ -699,22 +816,8 @@
           <w:szCs w:val="24"/>
         </w:rPr>
       </w:pPr>
-    </w:p>
-    <w:p>
-      <w:pPr>
-        <w:rPr>
-          <w:sz w:val="24"/>
-          <w:szCs w:val="24"/>
-        </w:rPr>
-      </w:pPr>
-    </w:p>
-    <w:p>
-      <w:pPr>
-        <w:rPr>
-          <w:sz w:val="24"/>
-          <w:szCs w:val="24"/>
-        </w:rPr>
-      </w:pPr>
+      <w:bookmarkStart w:id="0" w:name="_GoBack"/>
+      <w:bookmarkEnd w:id="0"/>
     </w:p>
     <w:sectPr>
       <w:footerReference w:type="default" r:id="rId7"/>

</xml_diff>